<commit_message>
Added some new queries
</commit_message>
<xml_diff>
--- a/2ª Entrega/Relatório/Relatório Final.docx
+++ b/2ª Entrega/Relatório/Relatório Final.docx
@@ -13289,16 +13289,7 @@
           <w:szCs w:val="24"/>
           <w:lang w:eastAsia="en-US"/>
         </w:rPr>
-        <w:t xml:space="preserve"> Vários golos podem ser marcados no mesmo jogo: </w:t>
-      </w:r>
-      <w:r>
-        <w:rPr>
-          <w:rFonts w:ascii="Century Schoolbook" w:hAnsi="Century Schoolbook"/>
-          <w:sz w:val="24"/>
-          <w:szCs w:val="24"/>
-          <w:lang w:eastAsia="en-US"/>
-        </w:rPr>
-        <w:t>:</w:t>
+        <w:t xml:space="preserve"> Vários golos podem ser marcados no mesmo jogo: :</w:t>
       </w:r>
       <w:r>
         <w:rPr>
@@ -13318,18 +13309,7 @@
           <w:szCs w:val="24"/>
           <w:lang w:eastAsia="en-US"/>
         </w:rPr>
-        <w:t>id</w:t>
-      </w:r>
-      <w:r>
-        <w:rPr>
-          <w:rFonts w:ascii="Century Schoolbook" w:hAnsi="Century Schoolbook"/>
-          <w:b/>
-          <w:bCs/>
-          <w:sz w:val="24"/>
-          <w:szCs w:val="24"/>
-          <w:lang w:eastAsia="en-US"/>
-        </w:rPr>
-        <w:t>Jogo</w:t>
+        <w:t>idJogo</w:t>
       </w:r>
       <w:r>
         <w:rPr>
@@ -14311,8 +14291,6 @@
       <w:pPr>
         <w:rPr>
           <w:rFonts w:ascii="Century Schoolbook" w:hAnsi="Century Schoolbook"/>
-          <w:b/>
-          <w:bCs/>
           <w:sz w:val="28"/>
           <w:szCs w:val="28"/>
           <w:lang w:eastAsia="en-US"/>
@@ -14351,13 +14329,20 @@
         </w:rPr>
         <w:t xml:space="preserve"> </w:t>
       </w:r>
-    </w:p>
-    <w:p>
-      <w:pPr>
-        <w:rPr>
-          <w:rFonts w:ascii="Century Schoolbook" w:hAnsi="Century Schoolbook"/>
-          <w:b/>
-          <w:bCs/>
+      <w:r>
+        <w:rPr>
+          <w:rFonts w:ascii="Century Schoolbook" w:hAnsi="Century Schoolbook"/>
+          <w:sz w:val="24"/>
+          <w:szCs w:val="24"/>
+          <w:lang w:eastAsia="en-US"/>
+        </w:rPr>
+        <w:t>Melhor Marcador do campeonato</w:t>
+      </w:r>
+    </w:p>
+    <w:p>
+      <w:pPr>
+        <w:rPr>
+          <w:rFonts w:ascii="Century Schoolbook" w:hAnsi="Century Schoolbook"/>
           <w:sz w:val="28"/>
           <w:szCs w:val="28"/>
           <w:lang w:eastAsia="en-US"/>
@@ -14395,6 +14380,15 @@
           <w:lang w:eastAsia="en-US"/>
         </w:rPr>
         <w:t xml:space="preserve"> </w:t>
+      </w:r>
+      <w:r>
+        <w:rPr>
+          <w:rFonts w:ascii="Century Schoolbook" w:hAnsi="Century Schoolbook"/>
+          <w:sz w:val="24"/>
+          <w:szCs w:val="24"/>
+          <w:lang w:eastAsia="en-US"/>
+        </w:rPr>
+        <w:t>Média de Golos por Jogo</w:t>
       </w:r>
     </w:p>
     <w:p>

</xml_diff>